<commit_message>
chore: update QE-02-04 template
</commit_message>
<xml_diff>
--- a/backend/data/templates/QE-02-04 樣品入庫歸還單(Rev01).docx
+++ b/backend/data/templates/QE-02-04 樣品入庫歸還單(Rev01).docx
@@ -68,9 +68,9 @@
       </w:tblPr>
       <w:tblGrid>
         <w:gridCol w:w="504"/>
-        <w:gridCol w:w="771"/>
+        <w:gridCol w:w="770"/>
         <w:gridCol w:w="1770"/>
-        <w:gridCol w:w="782"/>
+        <w:gridCol w:w="783"/>
         <w:gridCol w:w="1792"/>
         <w:gridCol w:w="2833"/>
         <w:gridCol w:w="8"/>
@@ -81,7 +81,7 @@
         </w:trPr>
         <w:tc>
           <w:tcPr>
-            <w:tcW w:w="1275" w:type="dxa"/>
+            <w:tcW w:w="1274" w:type="dxa"/>
             <w:gridSpan w:val="2"/>
             <w:tcBorders>
               <w:top w:val="single" w:sz="8" w:space="0" w:color="000000"/>
@@ -93,6 +93,7 @@
           <w:p>
             <w:pPr>
               <w:pStyle w:val="Normal"/>
+              <w:suppressAutoHyphens w:val="true"/>
               <w:spacing w:before="0" w:after="0"/>
               <w:jc w:val="center"/>
               <w:rPr>
@@ -114,7 +115,7 @@
         </w:tc>
         <w:tc>
           <w:tcPr>
-            <w:tcW w:w="2552" w:type="dxa"/>
+            <w:tcW w:w="2553" w:type="dxa"/>
             <w:gridSpan w:val="2"/>
             <w:tcBorders>
               <w:top w:val="single" w:sz="8" w:space="0" w:color="000000"/>
@@ -126,6 +127,7 @@
           <w:p>
             <w:pPr>
               <w:pStyle w:val="Normal"/>
+              <w:suppressAutoHyphens w:val="true"/>
               <w:spacing w:before="0" w:after="0"/>
               <w:jc w:val="center"/>
               <w:rPr>
@@ -158,6 +160,7 @@
           <w:p>
             <w:pPr>
               <w:pStyle w:val="Normal"/>
+              <w:suppressAutoHyphens w:val="true"/>
               <w:spacing w:before="0" w:after="0"/>
               <w:jc w:val="center"/>
               <w:rPr>
@@ -200,6 +203,7 @@
           <w:p>
             <w:pPr>
               <w:pStyle w:val="Normal"/>
+              <w:suppressAutoHyphens w:val="true"/>
               <w:spacing w:before="0" w:after="0"/>
               <w:jc w:val="center"/>
               <w:rPr>
@@ -232,6 +236,7 @@
           <w:p>
             <w:pPr>
               <w:pStyle w:val="Normal"/>
+              <w:suppressAutoHyphens w:val="true"/>
               <w:spacing w:before="0" w:after="0"/>
               <w:jc w:val="left"/>
               <w:rPr>
@@ -260,7 +265,7 @@
         </w:trPr>
         <w:tc>
           <w:tcPr>
-            <w:tcW w:w="1275" w:type="dxa"/>
+            <w:tcW w:w="1274" w:type="dxa"/>
             <w:gridSpan w:val="2"/>
             <w:tcBorders>
               <w:top w:val="single" w:sz="8" w:space="0" w:color="000000"/>
@@ -272,6 +277,7 @@
           <w:p>
             <w:pPr>
               <w:pStyle w:val="Normal"/>
+              <w:suppressAutoHyphens w:val="true"/>
               <w:spacing w:before="0" w:after="0"/>
               <w:jc w:val="center"/>
               <w:rPr>
@@ -293,7 +299,7 @@
         </w:tc>
         <w:tc>
           <w:tcPr>
-            <w:tcW w:w="2552" w:type="dxa"/>
+            <w:tcW w:w="2553" w:type="dxa"/>
             <w:gridSpan w:val="2"/>
             <w:tcBorders>
               <w:top w:val="single" w:sz="8" w:space="0" w:color="000000"/>
@@ -305,6 +311,7 @@
           <w:p>
             <w:pPr>
               <w:pStyle w:val="Normal"/>
+              <w:suppressAutoHyphens w:val="true"/>
               <w:spacing w:before="0" w:after="0"/>
               <w:jc w:val="center"/>
               <w:rPr>
@@ -337,6 +344,7 @@
           <w:p>
             <w:pPr>
               <w:pStyle w:val="Normal"/>
+              <w:suppressAutoHyphens w:val="true"/>
               <w:spacing w:before="0" w:after="0"/>
               <w:jc w:val="center"/>
               <w:rPr>
@@ -379,6 +387,7 @@
           <w:p>
             <w:pPr>
               <w:pStyle w:val="Normal"/>
+              <w:suppressAutoHyphens w:val="true"/>
               <w:spacing w:before="0" w:after="0"/>
               <w:jc w:val="center"/>
               <w:rPr>
@@ -411,6 +420,7 @@
           <w:p>
             <w:pPr>
               <w:pStyle w:val="Normal"/>
+              <w:suppressAutoHyphens w:val="true"/>
               <w:spacing w:before="0" w:after="0"/>
               <w:jc w:val="left"/>
               <w:rPr>
@@ -439,7 +449,7 @@
         </w:trPr>
         <w:tc>
           <w:tcPr>
-            <w:tcW w:w="1275" w:type="dxa"/>
+            <w:tcW w:w="1274" w:type="dxa"/>
             <w:gridSpan w:val="2"/>
             <w:tcBorders>
               <w:top w:val="single" w:sz="8" w:space="0" w:color="000000"/>
@@ -451,6 +461,7 @@
           <w:p>
             <w:pPr>
               <w:pStyle w:val="Normal"/>
+              <w:suppressAutoHyphens w:val="true"/>
               <w:spacing w:before="0" w:after="0"/>
               <w:jc w:val="center"/>
               <w:rPr>
@@ -472,7 +483,7 @@
         </w:tc>
         <w:tc>
           <w:tcPr>
-            <w:tcW w:w="2552" w:type="dxa"/>
+            <w:tcW w:w="2553" w:type="dxa"/>
             <w:gridSpan w:val="2"/>
             <w:tcBorders>
               <w:top w:val="single" w:sz="8" w:space="0" w:color="000000"/>
@@ -484,6 +495,7 @@
           <w:p>
             <w:pPr>
               <w:pStyle w:val="Normal"/>
+              <w:suppressAutoHyphens w:val="true"/>
               <w:spacing w:before="0" w:after="0"/>
               <w:jc w:val="center"/>
               <w:rPr>
@@ -516,6 +528,7 @@
           <w:p>
             <w:pPr>
               <w:pStyle w:val="Normal"/>
+              <w:suppressAutoHyphens w:val="true"/>
               <w:spacing w:before="0" w:after="0"/>
               <w:jc w:val="center"/>
               <w:rPr>
@@ -548,6 +561,7 @@
           <w:p>
             <w:pPr>
               <w:pStyle w:val="Normal"/>
+              <w:suppressAutoHyphens w:val="true"/>
               <w:spacing w:before="0" w:after="0"/>
               <w:jc w:val="center"/>
               <w:rPr>
@@ -580,6 +594,7 @@
           <w:p>
             <w:pPr>
               <w:pStyle w:val="Normal"/>
+              <w:suppressAutoHyphens w:val="true"/>
               <w:spacing w:before="0" w:after="0"/>
               <w:jc w:val="left"/>
               <w:rPr>
@@ -606,7 +621,7 @@
         <w:trPr/>
         <w:tc>
           <w:tcPr>
-            <w:tcW w:w="3045" w:type="dxa"/>
+            <w:tcW w:w="3044" w:type="dxa"/>
             <w:gridSpan w:val="3"/>
             <w:tcBorders>
               <w:top w:val="single" w:sz="8" w:space="0" w:color="000000"/>
@@ -618,6 +633,7 @@
           <w:p>
             <w:pPr>
               <w:pStyle w:val="Normal"/>
+              <w:suppressAutoHyphens w:val="true"/>
               <w:spacing w:before="0" w:after="0"/>
               <w:jc w:val="center"/>
               <w:rPr>
@@ -639,7 +655,7 @@
         </w:tc>
         <w:tc>
           <w:tcPr>
-            <w:tcW w:w="2574" w:type="dxa"/>
+            <w:tcW w:w="2575" w:type="dxa"/>
             <w:gridSpan w:val="2"/>
             <w:tcBorders>
               <w:top w:val="single" w:sz="8" w:space="0" w:color="000000"/>
@@ -651,6 +667,7 @@
           <w:p>
             <w:pPr>
               <w:pStyle w:val="Normal"/>
+              <w:suppressAutoHyphens w:val="true"/>
               <w:spacing w:before="0" w:after="0"/>
               <w:jc w:val="center"/>
               <w:rPr>
@@ -683,6 +700,7 @@
           <w:p>
             <w:pPr>
               <w:pStyle w:val="Normal"/>
+              <w:suppressAutoHyphens w:val="true"/>
               <w:spacing w:before="0" w:after="0"/>
               <w:jc w:val="center"/>
               <w:rPr>
@@ -715,6 +733,7 @@
           <w:p>
             <w:pPr>
               <w:pStyle w:val="Normal"/>
+              <w:suppressAutoHyphens w:val="true"/>
               <w:spacing w:before="0" w:after="0"/>
               <w:jc w:val="left"/>
               <w:rPr>
@@ -741,7 +760,7 @@
         <w:trPr/>
         <w:tc>
           <w:tcPr>
-            <w:tcW w:w="3045" w:type="dxa"/>
+            <w:tcW w:w="3044" w:type="dxa"/>
             <w:gridSpan w:val="3"/>
             <w:tcBorders>
               <w:top w:val="single" w:sz="8" w:space="0" w:color="000000"/>
@@ -753,6 +772,7 @@
           <w:p>
             <w:pPr>
               <w:pStyle w:val="Normal"/>
+              <w:suppressAutoHyphens w:val="true"/>
               <w:spacing w:before="0" w:after="0"/>
               <w:jc w:val="center"/>
               <w:rPr>
@@ -774,7 +794,7 @@
         </w:tc>
         <w:tc>
           <w:tcPr>
-            <w:tcW w:w="2574" w:type="dxa"/>
+            <w:tcW w:w="2575" w:type="dxa"/>
             <w:gridSpan w:val="2"/>
             <w:tcBorders>
               <w:top w:val="single" w:sz="8" w:space="0" w:color="000000"/>
@@ -786,6 +806,7 @@
           <w:p>
             <w:pPr>
               <w:pStyle w:val="Normal"/>
+              <w:suppressAutoHyphens w:val="true"/>
               <w:spacing w:before="0" w:after="0"/>
               <w:jc w:val="center"/>
               <w:rPr>
@@ -818,6 +839,7 @@
           <w:p>
             <w:pPr>
               <w:pStyle w:val="Normal"/>
+              <w:suppressAutoHyphens w:val="true"/>
               <w:spacing w:before="0" w:after="0"/>
               <w:jc w:val="center"/>
               <w:rPr>
@@ -856,6 +878,7 @@
           <w:p>
             <w:pPr>
               <w:pStyle w:val="Normal"/>
+              <w:suppressAutoHyphens w:val="true"/>
               <w:spacing w:before="0" w:after="0"/>
               <w:jc w:val="left"/>
               <w:rPr>
@@ -882,7 +905,7 @@
         <w:trPr/>
         <w:tc>
           <w:tcPr>
-            <w:tcW w:w="3045" w:type="dxa"/>
+            <w:tcW w:w="3044" w:type="dxa"/>
             <w:gridSpan w:val="3"/>
             <w:tcBorders>
               <w:top w:val="single" w:sz="8" w:space="0" w:color="000000"/>
@@ -894,6 +917,7 @@
           <w:p>
             <w:pPr>
               <w:pStyle w:val="Normal"/>
+              <w:suppressAutoHyphens w:val="true"/>
               <w:spacing w:before="0" w:after="0"/>
               <w:jc w:val="center"/>
               <w:rPr>
@@ -903,19 +927,14 @@
             </w:pPr>
             <w:r>
               <w:rPr>
-                <w:rFonts w:eastAsia="標楷體" w:cs="" w:hint="eastAsia" w:ascii="標楷體" w:hAnsi="標楷體"/>
-                <w:kern w:val="2"/>
-                <w:sz w:val="24"/>
-                <w:szCs w:val="24"/>
-                <w:lang w:val="en-US" w:eastAsia="zh-TW" w:bidi="ar-SA"/>
-              </w:rPr>
-              <w:t>[[#samples]][[sampleNo]]</w:t>
-            </w:r>
-          </w:p>
-        </w:tc>
-        <w:tc>
-          <w:tcPr>
-            <w:tcW w:w="2574" w:type="dxa"/>
+                <w:sz w:val="24"/>
+              </w:rPr>
+            </w:r>
+          </w:p>
+        </w:tc>
+        <w:tc>
+          <w:tcPr>
+            <w:tcW w:w="2575" w:type="dxa"/>
             <w:gridSpan w:val="2"/>
             <w:tcBorders>
               <w:top w:val="single" w:sz="8" w:space="0" w:color="000000"/>
@@ -927,6 +946,7 @@
           <w:p>
             <w:pPr>
               <w:pStyle w:val="Normal"/>
+              <w:suppressAutoHyphens w:val="true"/>
               <w:spacing w:before="0" w:after="0"/>
               <w:jc w:val="center"/>
               <w:rPr>
@@ -936,13 +956,8 @@
             </w:pPr>
             <w:r>
               <w:rPr>
-                <w:rFonts w:eastAsia="標楷體" w:cs="" w:hint="eastAsia" w:ascii="標楷體" w:hAnsi="標楷體"/>
-                <w:kern w:val="2"/>
-                <w:sz w:val="24"/>
-                <w:szCs w:val="24"/>
-                <w:lang w:val="en-US" w:eastAsia="zh-TW" w:bidi="ar-SA"/>
-              </w:rPr>
-              <w:t>[[sampleName]]</w:t>
+                <w:sz w:val="24"/>
+              </w:rPr>
             </w:r>
           </w:p>
         </w:tc>
@@ -959,6 +974,7 @@
           <w:p>
             <w:pPr>
               <w:pStyle w:val="Normal"/>
+              <w:suppressAutoHyphens w:val="true"/>
               <w:spacing w:before="0" w:after="0"/>
               <w:jc w:val="center"/>
               <w:rPr>
@@ -973,14 +989,8 @@
             </w:pPr>
             <w:r>
               <w:rPr>
-                <w:rFonts w:eastAsia="標楷體" w:cs="Arial" w:ascii="標楷體" w:hAnsi="標楷體"/>
-                <w:kern w:val="2"/>
-                <w:sz w:val="24"/>
-                <w:szCs w:val="24"/>
-                <w:shd w:fill="auto" w:val="clear"/>
-                <w:lang w:val="en-US" w:eastAsia="zh-TW" w:bidi="ar-SA"/>
-              </w:rPr>
-              <w:t>[[remark]][[/samples]]</w:t>
+                <w:sz w:val="24"/>
+              </w:rPr>
             </w:r>
           </w:p>
         </w:tc>
@@ -997,6 +1007,7 @@
           <w:p>
             <w:pPr>
               <w:pStyle w:val="Normal"/>
+              <w:suppressAutoHyphens w:val="true"/>
               <w:spacing w:before="0" w:after="0"/>
               <w:jc w:val="left"/>
               <w:rPr>
@@ -1023,7 +1034,7 @@
         <w:trPr/>
         <w:tc>
           <w:tcPr>
-            <w:tcW w:w="3045" w:type="dxa"/>
+            <w:tcW w:w="3044" w:type="dxa"/>
             <w:gridSpan w:val="3"/>
             <w:tcBorders>
               <w:top w:val="single" w:sz="8" w:space="0" w:color="000000"/>
@@ -1035,6 +1046,7 @@
           <w:p>
             <w:pPr>
               <w:pStyle w:val="Normal"/>
+              <w:suppressAutoHyphens w:val="true"/>
               <w:spacing w:before="0" w:after="0"/>
               <w:jc w:val="center"/>
               <w:rPr>
@@ -1044,19 +1056,14 @@
             </w:pPr>
             <w:r>
               <w:rPr>
-                <w:rFonts w:eastAsia="標楷體" w:cs="" w:hint="eastAsia" w:ascii="標楷體" w:hAnsi="標楷體"/>
-                <w:kern w:val="2"/>
-                <w:sz w:val="24"/>
-                <w:szCs w:val="24"/>
-                <w:lang w:val="en-US" w:eastAsia="zh-TW" w:bidi="ar-SA"/>
-              </w:rPr>
-              <w:t>[[#samples]][[sampleNo]]</w:t>
-            </w:r>
-          </w:p>
-        </w:tc>
-        <w:tc>
-          <w:tcPr>
-            <w:tcW w:w="2574" w:type="dxa"/>
+                <w:sz w:val="24"/>
+              </w:rPr>
+            </w:r>
+          </w:p>
+        </w:tc>
+        <w:tc>
+          <w:tcPr>
+            <w:tcW w:w="2575" w:type="dxa"/>
             <w:gridSpan w:val="2"/>
             <w:tcBorders>
               <w:top w:val="single" w:sz="8" w:space="0" w:color="000000"/>
@@ -1068,6 +1075,7 @@
           <w:p>
             <w:pPr>
               <w:pStyle w:val="Normal"/>
+              <w:suppressAutoHyphens w:val="true"/>
               <w:spacing w:before="0" w:after="0"/>
               <w:jc w:val="center"/>
               <w:rPr>
@@ -1077,13 +1085,8 @@
             </w:pPr>
             <w:r>
               <w:rPr>
-                <w:rFonts w:eastAsia="標楷體" w:cs="" w:hint="eastAsia" w:ascii="標楷體" w:hAnsi="標楷體"/>
-                <w:kern w:val="2"/>
-                <w:sz w:val="24"/>
-                <w:szCs w:val="24"/>
-                <w:lang w:val="en-US" w:eastAsia="zh-TW" w:bidi="ar-SA"/>
-              </w:rPr>
-              <w:t>[[sampleName]]</w:t>
+                <w:sz w:val="24"/>
+              </w:rPr>
             </w:r>
           </w:p>
         </w:tc>
@@ -1100,6 +1103,7 @@
           <w:p>
             <w:pPr>
               <w:pStyle w:val="Normal"/>
+              <w:suppressAutoHyphens w:val="true"/>
               <w:spacing w:before="0" w:after="0"/>
               <w:jc w:val="center"/>
               <w:rPr>
@@ -1114,14 +1118,8 @@
             </w:pPr>
             <w:r>
               <w:rPr>
-                <w:rFonts w:eastAsia="標楷體" w:cs="Arial" w:ascii="標楷體" w:hAnsi="標楷體"/>
-                <w:kern w:val="2"/>
-                <w:sz w:val="24"/>
-                <w:szCs w:val="24"/>
-                <w:shd w:fill="auto" w:val="clear"/>
-                <w:lang w:val="en-US" w:eastAsia="zh-TW" w:bidi="ar-SA"/>
-              </w:rPr>
-              <w:t>[[remark]][[/samples]]</w:t>
+                <w:sz w:val="24"/>
+              </w:rPr>
             </w:r>
           </w:p>
         </w:tc>
@@ -1138,6 +1136,7 @@
           <w:p>
             <w:pPr>
               <w:pStyle w:val="Normal"/>
+              <w:suppressAutoHyphens w:val="true"/>
               <w:spacing w:before="0" w:after="0"/>
               <w:jc w:val="left"/>
               <w:rPr>
@@ -1164,7 +1163,7 @@
         <w:trPr/>
         <w:tc>
           <w:tcPr>
-            <w:tcW w:w="3045" w:type="dxa"/>
+            <w:tcW w:w="3044" w:type="dxa"/>
             <w:gridSpan w:val="3"/>
             <w:tcBorders>
               <w:top w:val="single" w:sz="8" w:space="0" w:color="000000"/>
@@ -1176,6 +1175,7 @@
           <w:p>
             <w:pPr>
               <w:pStyle w:val="Normal"/>
+              <w:suppressAutoHyphens w:val="true"/>
               <w:spacing w:before="0" w:after="0"/>
               <w:jc w:val="center"/>
               <w:rPr>
@@ -1185,19 +1185,14 @@
             </w:pPr>
             <w:r>
               <w:rPr>
-                <w:rFonts w:eastAsia="標楷體" w:cs="" w:hint="eastAsia" w:ascii="標楷體" w:hAnsi="標楷體"/>
-                <w:kern w:val="2"/>
-                <w:sz w:val="24"/>
-                <w:szCs w:val="24"/>
-                <w:lang w:val="en-US" w:eastAsia="zh-TW" w:bidi="ar-SA"/>
-              </w:rPr>
-              <w:t>[[#samples]][[sampleNo]]</w:t>
-            </w:r>
-          </w:p>
-        </w:tc>
-        <w:tc>
-          <w:tcPr>
-            <w:tcW w:w="2574" w:type="dxa"/>
+                <w:sz w:val="24"/>
+              </w:rPr>
+            </w:r>
+          </w:p>
+        </w:tc>
+        <w:tc>
+          <w:tcPr>
+            <w:tcW w:w="2575" w:type="dxa"/>
             <w:gridSpan w:val="2"/>
             <w:tcBorders>
               <w:top w:val="single" w:sz="8" w:space="0" w:color="000000"/>
@@ -1209,6 +1204,7 @@
           <w:p>
             <w:pPr>
               <w:pStyle w:val="Normal"/>
+              <w:suppressAutoHyphens w:val="true"/>
               <w:spacing w:before="0" w:after="0"/>
               <w:jc w:val="center"/>
               <w:rPr>
@@ -1218,13 +1214,8 @@
             </w:pPr>
             <w:r>
               <w:rPr>
-                <w:rFonts w:eastAsia="標楷體" w:cs="" w:hint="eastAsia" w:ascii="標楷體" w:hAnsi="標楷體"/>
-                <w:kern w:val="2"/>
-                <w:sz w:val="24"/>
-                <w:szCs w:val="24"/>
-                <w:lang w:val="en-US" w:eastAsia="zh-TW" w:bidi="ar-SA"/>
-              </w:rPr>
-              <w:t>[[sampleName]]</w:t>
+                <w:sz w:val="24"/>
+              </w:rPr>
             </w:r>
           </w:p>
         </w:tc>
@@ -1241,6 +1232,7 @@
           <w:p>
             <w:pPr>
               <w:pStyle w:val="Normal"/>
+              <w:suppressAutoHyphens w:val="true"/>
               <w:spacing w:before="0" w:after="0"/>
               <w:jc w:val="center"/>
               <w:rPr>
@@ -1255,14 +1247,8 @@
             </w:pPr>
             <w:r>
               <w:rPr>
-                <w:rFonts w:eastAsia="標楷體" w:cs="Arial" w:ascii="標楷體" w:hAnsi="標楷體"/>
-                <w:kern w:val="2"/>
-                <w:sz w:val="24"/>
-                <w:szCs w:val="24"/>
-                <w:shd w:fill="auto" w:val="clear"/>
-                <w:lang w:val="en-US" w:eastAsia="zh-TW" w:bidi="ar-SA"/>
-              </w:rPr>
-              <w:t>[[remark]][[/samples]]</w:t>
+                <w:sz w:val="24"/>
+              </w:rPr>
             </w:r>
           </w:p>
         </w:tc>
@@ -1279,6 +1265,7 @@
           <w:p>
             <w:pPr>
               <w:pStyle w:val="Normal"/>
+              <w:suppressAutoHyphens w:val="true"/>
               <w:spacing w:before="0" w:after="0"/>
               <w:jc w:val="left"/>
               <w:rPr>
@@ -1305,7 +1292,7 @@
         <w:trPr/>
         <w:tc>
           <w:tcPr>
-            <w:tcW w:w="3045" w:type="dxa"/>
+            <w:tcW w:w="3044" w:type="dxa"/>
             <w:gridSpan w:val="3"/>
             <w:tcBorders>
               <w:top w:val="single" w:sz="8" w:space="0" w:color="000000"/>
@@ -1317,6 +1304,7 @@
           <w:p>
             <w:pPr>
               <w:pStyle w:val="Normal"/>
+              <w:suppressAutoHyphens w:val="true"/>
               <w:spacing w:before="0" w:after="0"/>
               <w:jc w:val="center"/>
               <w:rPr>
@@ -1326,19 +1314,14 @@
             </w:pPr>
             <w:r>
               <w:rPr>
-                <w:rFonts w:eastAsia="標楷體" w:cs="" w:hint="eastAsia" w:ascii="標楷體" w:hAnsi="標楷體"/>
-                <w:kern w:val="2"/>
-                <w:sz w:val="24"/>
-                <w:szCs w:val="24"/>
-                <w:lang w:val="en-US" w:eastAsia="zh-TW" w:bidi="ar-SA"/>
-              </w:rPr>
-              <w:t>[[#samples]][[sampleNo]]</w:t>
-            </w:r>
-          </w:p>
-        </w:tc>
-        <w:tc>
-          <w:tcPr>
-            <w:tcW w:w="2574" w:type="dxa"/>
+                <w:sz w:val="24"/>
+              </w:rPr>
+            </w:r>
+          </w:p>
+        </w:tc>
+        <w:tc>
+          <w:tcPr>
+            <w:tcW w:w="2575" w:type="dxa"/>
             <w:gridSpan w:val="2"/>
             <w:tcBorders>
               <w:top w:val="single" w:sz="8" w:space="0" w:color="000000"/>
@@ -1350,6 +1333,7 @@
           <w:p>
             <w:pPr>
               <w:pStyle w:val="Normal"/>
+              <w:suppressAutoHyphens w:val="true"/>
               <w:spacing w:before="0" w:after="0"/>
               <w:jc w:val="center"/>
               <w:rPr>
@@ -1359,13 +1343,8 @@
             </w:pPr>
             <w:r>
               <w:rPr>
-                <w:rFonts w:eastAsia="標楷體" w:cs="" w:hint="eastAsia" w:ascii="標楷體" w:hAnsi="標楷體"/>
-                <w:kern w:val="2"/>
-                <w:sz w:val="24"/>
-                <w:szCs w:val="24"/>
-                <w:lang w:val="en-US" w:eastAsia="zh-TW" w:bidi="ar-SA"/>
-              </w:rPr>
-              <w:t>[[sampleName]]</w:t>
+                <w:sz w:val="24"/>
+              </w:rPr>
             </w:r>
           </w:p>
         </w:tc>
@@ -1382,6 +1361,7 @@
           <w:p>
             <w:pPr>
               <w:pStyle w:val="Normal"/>
+              <w:suppressAutoHyphens w:val="true"/>
               <w:spacing w:before="0" w:after="0"/>
               <w:jc w:val="center"/>
               <w:rPr>
@@ -1396,14 +1376,8 @@
             </w:pPr>
             <w:r>
               <w:rPr>
-                <w:rFonts w:eastAsia="標楷體" w:cs="Arial" w:ascii="標楷體" w:hAnsi="標楷體"/>
-                <w:kern w:val="2"/>
-                <w:sz w:val="24"/>
-                <w:szCs w:val="24"/>
-                <w:shd w:fill="auto" w:val="clear"/>
-                <w:lang w:val="en-US" w:eastAsia="zh-TW" w:bidi="ar-SA"/>
-              </w:rPr>
-              <w:t>[[remark]][[/samples]]</w:t>
+                <w:sz w:val="24"/>
+              </w:rPr>
             </w:r>
           </w:p>
         </w:tc>
@@ -1420,6 +1394,7 @@
           <w:p>
             <w:pPr>
               <w:pStyle w:val="Normal"/>
+              <w:suppressAutoHyphens w:val="true"/>
               <w:spacing w:before="0" w:after="0"/>
               <w:jc w:val="left"/>
               <w:rPr>
@@ -1446,7 +1421,7 @@
         <w:trPr/>
         <w:tc>
           <w:tcPr>
-            <w:tcW w:w="3045" w:type="dxa"/>
+            <w:tcW w:w="3044" w:type="dxa"/>
             <w:gridSpan w:val="3"/>
             <w:tcBorders>
               <w:top w:val="single" w:sz="8" w:space="0" w:color="000000"/>
@@ -1458,6 +1433,7 @@
           <w:p>
             <w:pPr>
               <w:pStyle w:val="Normal"/>
+              <w:suppressAutoHyphens w:val="true"/>
               <w:spacing w:before="0" w:after="0"/>
               <w:jc w:val="center"/>
               <w:rPr>
@@ -1467,19 +1443,14 @@
             </w:pPr>
             <w:r>
               <w:rPr>
-                <w:rFonts w:eastAsia="標楷體" w:cs="" w:hint="eastAsia" w:ascii="標楷體" w:hAnsi="標楷體"/>
-                <w:kern w:val="2"/>
-                <w:sz w:val="24"/>
-                <w:szCs w:val="24"/>
-                <w:lang w:val="en-US" w:eastAsia="zh-TW" w:bidi="ar-SA"/>
-              </w:rPr>
-              <w:t>[[#samples]][[sampleNo]]</w:t>
-            </w:r>
-          </w:p>
-        </w:tc>
-        <w:tc>
-          <w:tcPr>
-            <w:tcW w:w="2574" w:type="dxa"/>
+                <w:sz w:val="24"/>
+              </w:rPr>
+            </w:r>
+          </w:p>
+        </w:tc>
+        <w:tc>
+          <w:tcPr>
+            <w:tcW w:w="2575" w:type="dxa"/>
             <w:gridSpan w:val="2"/>
             <w:tcBorders>
               <w:top w:val="single" w:sz="8" w:space="0" w:color="000000"/>
@@ -1491,6 +1462,7 @@
           <w:p>
             <w:pPr>
               <w:pStyle w:val="Normal"/>
+              <w:suppressAutoHyphens w:val="true"/>
               <w:spacing w:before="0" w:after="0"/>
               <w:jc w:val="center"/>
               <w:rPr>
@@ -1500,13 +1472,8 @@
             </w:pPr>
             <w:r>
               <w:rPr>
-                <w:rFonts w:eastAsia="標楷體" w:cs="" w:hint="eastAsia" w:ascii="標楷體" w:hAnsi="標楷體"/>
-                <w:kern w:val="2"/>
-                <w:sz w:val="24"/>
-                <w:szCs w:val="24"/>
-                <w:lang w:val="en-US" w:eastAsia="zh-TW" w:bidi="ar-SA"/>
-              </w:rPr>
-              <w:t>[[sampleName]]</w:t>
+                <w:sz w:val="24"/>
+              </w:rPr>
             </w:r>
           </w:p>
         </w:tc>
@@ -1523,6 +1490,7 @@
           <w:p>
             <w:pPr>
               <w:pStyle w:val="Normal"/>
+              <w:suppressAutoHyphens w:val="true"/>
               <w:spacing w:before="0" w:after="0"/>
               <w:jc w:val="center"/>
               <w:rPr>
@@ -1537,14 +1505,8 @@
             </w:pPr>
             <w:r>
               <w:rPr>
-                <w:rFonts w:eastAsia="標楷體" w:cs="Arial" w:ascii="標楷體" w:hAnsi="標楷體"/>
-                <w:kern w:val="2"/>
-                <w:sz w:val="24"/>
-                <w:szCs w:val="24"/>
-                <w:shd w:fill="auto" w:val="clear"/>
-                <w:lang w:val="en-US" w:eastAsia="zh-TW" w:bidi="ar-SA"/>
-              </w:rPr>
-              <w:t>[[remark]][[/samples]]</w:t>
+                <w:sz w:val="24"/>
+              </w:rPr>
             </w:r>
           </w:p>
         </w:tc>
@@ -1561,6 +1523,7 @@
           <w:p>
             <w:pPr>
               <w:pStyle w:val="Normal"/>
+              <w:suppressAutoHyphens w:val="true"/>
               <w:spacing w:before="0" w:after="0"/>
               <w:jc w:val="left"/>
               <w:rPr>
@@ -1587,7 +1550,7 @@
         <w:trPr/>
         <w:tc>
           <w:tcPr>
-            <w:tcW w:w="3045" w:type="dxa"/>
+            <w:tcW w:w="3044" w:type="dxa"/>
             <w:gridSpan w:val="3"/>
             <w:tcBorders>
               <w:top w:val="single" w:sz="8" w:space="0" w:color="000000"/>
@@ -1599,6 +1562,7 @@
           <w:p>
             <w:pPr>
               <w:pStyle w:val="Normal"/>
+              <w:suppressAutoHyphens w:val="true"/>
               <w:spacing w:before="0" w:after="0"/>
               <w:jc w:val="center"/>
               <w:rPr>
@@ -1608,19 +1572,14 @@
             </w:pPr>
             <w:r>
               <w:rPr>
-                <w:rFonts w:eastAsia="標楷體" w:cs="" w:hint="eastAsia" w:ascii="標楷體" w:hAnsi="標楷體"/>
-                <w:kern w:val="2"/>
-                <w:sz w:val="24"/>
-                <w:szCs w:val="24"/>
-                <w:lang w:val="en-US" w:eastAsia="zh-TW" w:bidi="ar-SA"/>
-              </w:rPr>
-              <w:t>[[#samples]][[sampleNo]]</w:t>
-            </w:r>
-          </w:p>
-        </w:tc>
-        <w:tc>
-          <w:tcPr>
-            <w:tcW w:w="2574" w:type="dxa"/>
+                <w:sz w:val="24"/>
+              </w:rPr>
+            </w:r>
+          </w:p>
+        </w:tc>
+        <w:tc>
+          <w:tcPr>
+            <w:tcW w:w="2575" w:type="dxa"/>
             <w:gridSpan w:val="2"/>
             <w:tcBorders>
               <w:top w:val="single" w:sz="8" w:space="0" w:color="000000"/>
@@ -1632,6 +1591,7 @@
           <w:p>
             <w:pPr>
               <w:pStyle w:val="Normal"/>
+              <w:suppressAutoHyphens w:val="true"/>
               <w:spacing w:before="0" w:after="0"/>
               <w:jc w:val="center"/>
               <w:rPr>
@@ -1641,13 +1601,8 @@
             </w:pPr>
             <w:r>
               <w:rPr>
-                <w:rFonts w:eastAsia="標楷體" w:cs="" w:hint="eastAsia" w:ascii="標楷體" w:hAnsi="標楷體"/>
-                <w:kern w:val="2"/>
-                <w:sz w:val="24"/>
-                <w:szCs w:val="24"/>
-                <w:lang w:val="en-US" w:eastAsia="zh-TW" w:bidi="ar-SA"/>
-              </w:rPr>
-              <w:t>[[sampleName]]</w:t>
+                <w:sz w:val="24"/>
+              </w:rPr>
             </w:r>
           </w:p>
         </w:tc>
@@ -1664,6 +1619,7 @@
           <w:p>
             <w:pPr>
               <w:pStyle w:val="Normal"/>
+              <w:suppressAutoHyphens w:val="true"/>
               <w:spacing w:before="0" w:after="0"/>
               <w:jc w:val="center"/>
               <w:rPr>
@@ -1678,14 +1634,8 @@
             </w:pPr>
             <w:r>
               <w:rPr>
-                <w:rFonts w:eastAsia="標楷體" w:cs="Arial" w:ascii="標楷體" w:hAnsi="標楷體"/>
-                <w:kern w:val="2"/>
-                <w:sz w:val="24"/>
-                <w:szCs w:val="24"/>
-                <w:shd w:fill="auto" w:val="clear"/>
-                <w:lang w:val="en-US" w:eastAsia="zh-TW" w:bidi="ar-SA"/>
-              </w:rPr>
-              <w:t>[[remark]][[/samples]]</w:t>
+                <w:sz w:val="24"/>
+              </w:rPr>
             </w:r>
           </w:p>
         </w:tc>
@@ -1702,6 +1652,7 @@
           <w:p>
             <w:pPr>
               <w:pStyle w:val="Normal"/>
+              <w:suppressAutoHyphens w:val="true"/>
               <w:spacing w:before="0" w:after="0"/>
               <w:jc w:val="left"/>
               <w:rPr>
@@ -1728,7 +1679,7 @@
         <w:trPr/>
         <w:tc>
           <w:tcPr>
-            <w:tcW w:w="3045" w:type="dxa"/>
+            <w:tcW w:w="3044" w:type="dxa"/>
             <w:gridSpan w:val="3"/>
             <w:tcBorders>
               <w:top w:val="single" w:sz="8" w:space="0" w:color="000000"/>
@@ -1740,6 +1691,7 @@
           <w:p>
             <w:pPr>
               <w:pStyle w:val="Normal"/>
+              <w:suppressAutoHyphens w:val="true"/>
               <w:spacing w:before="0" w:after="0"/>
               <w:jc w:val="center"/>
               <w:rPr>
@@ -1749,19 +1701,14 @@
             </w:pPr>
             <w:r>
               <w:rPr>
-                <w:rFonts w:eastAsia="標楷體" w:cs="" w:hint="eastAsia" w:ascii="標楷體" w:hAnsi="標楷體"/>
-                <w:kern w:val="2"/>
-                <w:sz w:val="24"/>
-                <w:szCs w:val="24"/>
-                <w:lang w:val="en-US" w:eastAsia="zh-TW" w:bidi="ar-SA"/>
-              </w:rPr>
-              <w:t>[[#samples]][[sampleNo]]</w:t>
-            </w:r>
-          </w:p>
-        </w:tc>
-        <w:tc>
-          <w:tcPr>
-            <w:tcW w:w="2574" w:type="dxa"/>
+                <w:sz w:val="24"/>
+              </w:rPr>
+            </w:r>
+          </w:p>
+        </w:tc>
+        <w:tc>
+          <w:tcPr>
+            <w:tcW w:w="2575" w:type="dxa"/>
             <w:gridSpan w:val="2"/>
             <w:tcBorders>
               <w:top w:val="single" w:sz="8" w:space="0" w:color="000000"/>
@@ -1773,6 +1720,7 @@
           <w:p>
             <w:pPr>
               <w:pStyle w:val="Normal"/>
+              <w:suppressAutoHyphens w:val="true"/>
               <w:spacing w:before="0" w:after="0"/>
               <w:jc w:val="center"/>
               <w:rPr>
@@ -1782,13 +1730,8 @@
             </w:pPr>
             <w:r>
               <w:rPr>
-                <w:rFonts w:eastAsia="標楷體" w:cs="" w:hint="eastAsia" w:ascii="標楷體" w:hAnsi="標楷體"/>
-                <w:kern w:val="2"/>
-                <w:sz w:val="24"/>
-                <w:szCs w:val="24"/>
-                <w:lang w:val="en-US" w:eastAsia="zh-TW" w:bidi="ar-SA"/>
-              </w:rPr>
-              <w:t>[[sampleName]]</w:t>
+                <w:sz w:val="24"/>
+              </w:rPr>
             </w:r>
           </w:p>
         </w:tc>
@@ -1805,6 +1748,7 @@
           <w:p>
             <w:pPr>
               <w:pStyle w:val="Normal"/>
+              <w:suppressAutoHyphens w:val="true"/>
               <w:spacing w:before="0" w:after="0"/>
               <w:jc w:val="center"/>
               <w:rPr>
@@ -1819,14 +1763,8 @@
             </w:pPr>
             <w:r>
               <w:rPr>
-                <w:rFonts w:eastAsia="標楷體" w:cs="Arial" w:ascii="標楷體" w:hAnsi="標楷體"/>
-                <w:kern w:val="2"/>
-                <w:sz w:val="24"/>
-                <w:szCs w:val="24"/>
-                <w:shd w:fill="auto" w:val="clear"/>
-                <w:lang w:val="en-US" w:eastAsia="zh-TW" w:bidi="ar-SA"/>
-              </w:rPr>
-              <w:t>[[remark]][[/samples]]</w:t>
+                <w:sz w:val="24"/>
+              </w:rPr>
             </w:r>
           </w:p>
         </w:tc>
@@ -1843,6 +1781,7 @@
           <w:p>
             <w:pPr>
               <w:pStyle w:val="Normal"/>
+              <w:suppressAutoHyphens w:val="true"/>
               <w:spacing w:before="0" w:after="0"/>
               <w:jc w:val="left"/>
               <w:rPr>
@@ -1869,7 +1808,7 @@
         <w:trPr/>
         <w:tc>
           <w:tcPr>
-            <w:tcW w:w="3045" w:type="dxa"/>
+            <w:tcW w:w="3044" w:type="dxa"/>
             <w:gridSpan w:val="3"/>
             <w:tcBorders>
               <w:top w:val="single" w:sz="8" w:space="0" w:color="000000"/>
@@ -1881,6 +1820,7 @@
           <w:p>
             <w:pPr>
               <w:pStyle w:val="Normal"/>
+              <w:suppressAutoHyphens w:val="true"/>
               <w:spacing w:before="0" w:after="0"/>
               <w:jc w:val="center"/>
               <w:rPr>
@@ -1890,19 +1830,14 @@
             </w:pPr>
             <w:r>
               <w:rPr>
-                <w:rFonts w:eastAsia="標楷體" w:cs="" w:hint="eastAsia" w:ascii="標楷體" w:hAnsi="標楷體"/>
-                <w:kern w:val="2"/>
-                <w:sz w:val="24"/>
-                <w:szCs w:val="24"/>
-                <w:lang w:val="en-US" w:eastAsia="zh-TW" w:bidi="ar-SA"/>
-              </w:rPr>
-              <w:t>[[#samples]][[sampleNo]]</w:t>
-            </w:r>
-          </w:p>
-        </w:tc>
-        <w:tc>
-          <w:tcPr>
-            <w:tcW w:w="2574" w:type="dxa"/>
+                <w:sz w:val="24"/>
+              </w:rPr>
+            </w:r>
+          </w:p>
+        </w:tc>
+        <w:tc>
+          <w:tcPr>
+            <w:tcW w:w="2575" w:type="dxa"/>
             <w:gridSpan w:val="2"/>
             <w:tcBorders>
               <w:top w:val="single" w:sz="8" w:space="0" w:color="000000"/>
@@ -1914,6 +1849,7 @@
           <w:p>
             <w:pPr>
               <w:pStyle w:val="Normal"/>
+              <w:suppressAutoHyphens w:val="true"/>
               <w:spacing w:before="0" w:after="0"/>
               <w:jc w:val="center"/>
               <w:rPr>
@@ -1923,13 +1859,8 @@
             </w:pPr>
             <w:r>
               <w:rPr>
-                <w:rFonts w:eastAsia="標楷體" w:cs="" w:hint="eastAsia" w:ascii="標楷體" w:hAnsi="標楷體"/>
-                <w:kern w:val="2"/>
-                <w:sz w:val="24"/>
-                <w:szCs w:val="24"/>
-                <w:lang w:val="en-US" w:eastAsia="zh-TW" w:bidi="ar-SA"/>
-              </w:rPr>
-              <w:t>[[sampleName]]</w:t>
+                <w:sz w:val="24"/>
+              </w:rPr>
             </w:r>
           </w:p>
         </w:tc>
@@ -1946,6 +1877,7 @@
           <w:p>
             <w:pPr>
               <w:pStyle w:val="Normal"/>
+              <w:suppressAutoHyphens w:val="true"/>
               <w:spacing w:before="0" w:after="0"/>
               <w:jc w:val="center"/>
               <w:rPr>
@@ -1960,14 +1892,8 @@
             </w:pPr>
             <w:r>
               <w:rPr>
-                <w:rFonts w:eastAsia="標楷體" w:cs="Arial" w:ascii="標楷體" w:hAnsi="標楷體"/>
-                <w:kern w:val="2"/>
-                <w:sz w:val="24"/>
-                <w:szCs w:val="24"/>
-                <w:shd w:fill="auto" w:val="clear"/>
-                <w:lang w:val="en-US" w:eastAsia="zh-TW" w:bidi="ar-SA"/>
-              </w:rPr>
-              <w:t>[[remark]][[/samples]]</w:t>
+                <w:sz w:val="24"/>
+              </w:rPr>
             </w:r>
           </w:p>
         </w:tc>
@@ -1984,6 +1910,7 @@
           <w:p>
             <w:pPr>
               <w:pStyle w:val="Normal"/>
+              <w:suppressAutoHyphens w:val="true"/>
               <w:spacing w:before="0" w:after="0"/>
               <w:jc w:val="left"/>
               <w:rPr>
@@ -2010,7 +1937,7 @@
         <w:trPr/>
         <w:tc>
           <w:tcPr>
-            <w:tcW w:w="3045" w:type="dxa"/>
+            <w:tcW w:w="3044" w:type="dxa"/>
             <w:gridSpan w:val="3"/>
             <w:tcBorders>
               <w:top w:val="single" w:sz="8" w:space="0" w:color="000000"/>
@@ -2022,6 +1949,7 @@
           <w:p>
             <w:pPr>
               <w:pStyle w:val="Normal"/>
+              <w:suppressAutoHyphens w:val="true"/>
               <w:spacing w:before="0" w:after="0"/>
               <w:jc w:val="center"/>
               <w:rPr>
@@ -2031,19 +1959,14 @@
             </w:pPr>
             <w:r>
               <w:rPr>
-                <w:rFonts w:eastAsia="標楷體" w:cs="" w:hint="eastAsia" w:ascii="標楷體" w:hAnsi="標楷體"/>
-                <w:kern w:val="2"/>
-                <w:sz w:val="24"/>
-                <w:szCs w:val="24"/>
-                <w:lang w:val="en-US" w:eastAsia="zh-TW" w:bidi="ar-SA"/>
-              </w:rPr>
-              <w:t>[[#samples]][[sampleNo]]</w:t>
-            </w:r>
-          </w:p>
-        </w:tc>
-        <w:tc>
-          <w:tcPr>
-            <w:tcW w:w="2574" w:type="dxa"/>
+                <w:sz w:val="24"/>
+              </w:rPr>
+            </w:r>
+          </w:p>
+        </w:tc>
+        <w:tc>
+          <w:tcPr>
+            <w:tcW w:w="2575" w:type="dxa"/>
             <w:gridSpan w:val="2"/>
             <w:tcBorders>
               <w:top w:val="single" w:sz="8" w:space="0" w:color="000000"/>
@@ -2055,6 +1978,7 @@
           <w:p>
             <w:pPr>
               <w:pStyle w:val="Normal"/>
+              <w:suppressAutoHyphens w:val="true"/>
               <w:spacing w:before="0" w:after="0"/>
               <w:jc w:val="center"/>
               <w:rPr>
@@ -2064,13 +1988,8 @@
             </w:pPr>
             <w:r>
               <w:rPr>
-                <w:rFonts w:eastAsia="標楷體" w:cs="" w:hint="eastAsia" w:ascii="標楷體" w:hAnsi="標楷體"/>
-                <w:kern w:val="2"/>
-                <w:sz w:val="24"/>
-                <w:szCs w:val="24"/>
-                <w:lang w:val="en-US" w:eastAsia="zh-TW" w:bidi="ar-SA"/>
-              </w:rPr>
-              <w:t>[[sampleName]]</w:t>
+                <w:sz w:val="24"/>
+              </w:rPr>
             </w:r>
           </w:p>
         </w:tc>
@@ -2087,6 +2006,7 @@
           <w:p>
             <w:pPr>
               <w:pStyle w:val="Normal"/>
+              <w:suppressAutoHyphens w:val="true"/>
               <w:spacing w:before="0" w:after="0"/>
               <w:jc w:val="center"/>
               <w:rPr>
@@ -2101,14 +2021,8 @@
             </w:pPr>
             <w:r>
               <w:rPr>
-                <w:rFonts w:eastAsia="標楷體" w:cs="Arial" w:ascii="標楷體" w:hAnsi="標楷體"/>
-                <w:kern w:val="2"/>
-                <w:sz w:val="24"/>
-                <w:szCs w:val="24"/>
-                <w:shd w:fill="auto" w:val="clear"/>
-                <w:lang w:val="en-US" w:eastAsia="zh-TW" w:bidi="ar-SA"/>
-              </w:rPr>
-              <w:t>[[remark]][[/samples]]</w:t>
+                <w:sz w:val="24"/>
+              </w:rPr>
             </w:r>
           </w:p>
         </w:tc>
@@ -2125,6 +2039,7 @@
           <w:p>
             <w:pPr>
               <w:pStyle w:val="Normal"/>
+              <w:suppressAutoHyphens w:val="true"/>
               <w:spacing w:before="0" w:after="0"/>
               <w:jc w:val="left"/>
               <w:rPr>
@@ -2151,7 +2066,7 @@
         <w:trPr/>
         <w:tc>
           <w:tcPr>
-            <w:tcW w:w="3045" w:type="dxa"/>
+            <w:tcW w:w="3044" w:type="dxa"/>
             <w:gridSpan w:val="3"/>
             <w:tcBorders>
               <w:top w:val="single" w:sz="8" w:space="0" w:color="000000"/>
@@ -2163,6 +2078,7 @@
           <w:p>
             <w:pPr>
               <w:pStyle w:val="Normal"/>
+              <w:suppressAutoHyphens w:val="true"/>
               <w:spacing w:before="0" w:after="0"/>
               <w:jc w:val="center"/>
               <w:rPr>
@@ -2172,18 +2088,16 @@
             </w:pPr>
             <w:r>
               <w:rPr>
-                <w:rFonts w:eastAsia="標楷體" w:cs="" w:ascii="標楷體" w:hAnsi="標楷體"/>
-                <w:kern w:val="2"/>
-                <w:sz w:val="24"/>
-                <w:szCs w:val="24"/>
-                <w:lang w:val="en-US" w:eastAsia="zh-TW" w:bidi="ar-SA"/>
-              </w:rPr>
-            </w:r>
-          </w:p>
-        </w:tc>
-        <w:tc>
-          <w:tcPr>
-            <w:tcW w:w="2574" w:type="dxa"/>
+                <w:rFonts w:eastAsia="標楷體" w:ascii="標楷體" w:hAnsi="標楷體"/>
+                <w:sz w:val="24"/>
+                <w:szCs w:val="24"/>
+              </w:rPr>
+            </w:r>
+          </w:p>
+        </w:tc>
+        <w:tc>
+          <w:tcPr>
+            <w:tcW w:w="2575" w:type="dxa"/>
             <w:gridSpan w:val="2"/>
             <w:tcBorders>
               <w:top w:val="single" w:sz="8" w:space="0" w:color="000000"/>
@@ -2195,6 +2109,7 @@
           <w:p>
             <w:pPr>
               <w:pStyle w:val="Normal"/>
+              <w:suppressAutoHyphens w:val="true"/>
               <w:spacing w:before="0" w:after="0"/>
               <w:jc w:val="center"/>
               <w:rPr>
@@ -2204,11 +2119,9 @@
             </w:pPr>
             <w:r>
               <w:rPr>
-                <w:rFonts w:eastAsia="標楷體" w:cs="" w:ascii="標楷體" w:hAnsi="標楷體"/>
-                <w:kern w:val="2"/>
-                <w:sz w:val="24"/>
-                <w:szCs w:val="24"/>
-                <w:lang w:val="en-US" w:eastAsia="zh-TW" w:bidi="ar-SA"/>
+                <w:rFonts w:eastAsia="標楷體" w:ascii="標楷體" w:hAnsi="標楷體"/>
+                <w:sz w:val="24"/>
+                <w:szCs w:val="24"/>
               </w:rPr>
             </w:r>
           </w:p>
@@ -2226,6 +2139,7 @@
           <w:p>
             <w:pPr>
               <w:pStyle w:val="Normal"/>
+              <w:suppressAutoHyphens w:val="true"/>
               <w:spacing w:before="0" w:after="0"/>
               <w:jc w:val="center"/>
               <w:rPr>
@@ -2237,11 +2151,9 @@
             <w:r>
               <w:rPr>
                 <w:rFonts w:eastAsia="標楷體" w:cs="Arial" w:ascii="標楷體" w:hAnsi="標楷體"/>
-                <w:kern w:val="2"/>
                 <w:sz w:val="24"/>
                 <w:szCs w:val="24"/>
                 <w:highlight w:val="yellow"/>
-                <w:lang w:val="en-US" w:eastAsia="zh-TW" w:bidi="ar-SA"/>
               </w:rPr>
             </w:r>
           </w:p>
@@ -2259,6 +2171,7 @@
           <w:p>
             <w:pPr>
               <w:pStyle w:val="Normal"/>
+              <w:suppressAutoHyphens w:val="true"/>
               <w:spacing w:before="0" w:after="0"/>
               <w:jc w:val="left"/>
               <w:rPr>
@@ -2285,7 +2198,7 @@
         <w:trPr/>
         <w:tc>
           <w:tcPr>
-            <w:tcW w:w="3045" w:type="dxa"/>
+            <w:tcW w:w="3044" w:type="dxa"/>
             <w:gridSpan w:val="3"/>
             <w:tcBorders>
               <w:top w:val="single" w:sz="8" w:space="0" w:color="000000"/>
@@ -2297,6 +2210,7 @@
           <w:p>
             <w:pPr>
               <w:pStyle w:val="Normal"/>
+              <w:suppressAutoHyphens w:val="true"/>
               <w:spacing w:before="0" w:after="0"/>
               <w:jc w:val="center"/>
               <w:rPr>
@@ -2318,7 +2232,7 @@
         </w:tc>
         <w:tc>
           <w:tcPr>
-            <w:tcW w:w="5415" w:type="dxa"/>
+            <w:tcW w:w="5416" w:type="dxa"/>
             <w:gridSpan w:val="4"/>
             <w:tcBorders>
               <w:top w:val="single" w:sz="8" w:space="0" w:color="000000"/>
@@ -2330,6 +2244,7 @@
           <w:p>
             <w:pPr>
               <w:pStyle w:val="Normal"/>
+              <w:suppressAutoHyphens w:val="true"/>
               <w:spacing w:before="0" w:after="0"/>
               <w:jc w:val="center"/>
               <w:rPr>
@@ -2368,6 +2283,7 @@
           <w:p>
             <w:pPr>
               <w:pStyle w:val="Normal"/>
+              <w:suppressAutoHyphens w:val="true"/>
               <w:spacing w:before="0" w:after="0"/>
               <w:jc w:val="center"/>
               <w:rPr>
@@ -2402,6 +2318,7 @@
           <w:p>
             <w:pPr>
               <w:pStyle w:val="Normal"/>
+              <w:suppressAutoHyphens w:val="true"/>
               <w:spacing w:before="0" w:after="0"/>
               <w:jc w:val="left"/>
               <w:rPr>
@@ -2412,10 +2329,8 @@
             <w:r>
               <w:rPr>
                 <w:rFonts w:eastAsia="標楷體" w:cs="Arial" w:ascii="標楷體" w:hAnsi="標楷體"/>
-                <w:kern w:val="2"/>
-                <w:sz w:val="24"/>
-                <w:szCs w:val="24"/>
-                <w:lang w:val="en-US" w:eastAsia="zh-TW" w:bidi="ar-SA"/>
+                <w:sz w:val="24"/>
+                <w:szCs w:val="24"/>
               </w:rPr>
             </w:r>
           </w:p>
@@ -2535,10 +2450,10 @@
       <w:tblLook w:val="0000" w:noVBand="0" w:noHBand="0" w:lastColumn="0" w:firstColumn="0" w:lastRow="0" w:firstRow="0"/>
     </w:tblPr>
     <w:tblGrid>
-      <w:gridCol w:w="141"/>
+      <w:gridCol w:w="140"/>
       <w:gridCol w:w="1701"/>
       <w:gridCol w:w="1559"/>
-      <w:gridCol w:w="1561"/>
+      <w:gridCol w:w="1562"/>
       <w:gridCol w:w="1559"/>
       <w:gridCol w:w="1843"/>
       <w:gridCol w:w="1559"/>
@@ -2547,7 +2462,7 @@
       <w:trPr/>
       <w:tc>
         <w:tcPr>
-          <w:tcW w:w="141" w:type="dxa"/>
+          <w:tcW w:w="140" w:type="dxa"/>
           <w:tcBorders>
             <w:right w:val="single" w:sz="4" w:space="0" w:color="000000"/>
           </w:tcBorders>
@@ -2670,7 +2585,7 @@
       </w:tc>
       <w:tc>
         <w:tcPr>
-          <w:tcW w:w="1561" w:type="dxa"/>
+          <w:tcW w:w="1562" w:type="dxa"/>
           <w:tcBorders>
             <w:top w:val="single" w:sz="4" w:space="0" w:color="000000"/>
             <w:left w:val="single" w:sz="4" w:space="0" w:color="000000"/>
@@ -2832,10 +2747,10 @@
       <w:tblLook w:val="0000" w:noVBand="0" w:noHBand="0" w:lastColumn="0" w:firstColumn="0" w:lastRow="0" w:firstRow="0"/>
     </w:tblPr>
     <w:tblGrid>
-      <w:gridCol w:w="141"/>
+      <w:gridCol w:w="140"/>
       <w:gridCol w:w="1701"/>
       <w:gridCol w:w="1559"/>
-      <w:gridCol w:w="1561"/>
+      <w:gridCol w:w="1562"/>
       <w:gridCol w:w="1559"/>
       <w:gridCol w:w="1843"/>
       <w:gridCol w:w="1559"/>
@@ -2844,7 +2759,7 @@
       <w:trPr/>
       <w:tc>
         <w:tcPr>
-          <w:tcW w:w="141" w:type="dxa"/>
+          <w:tcW w:w="140" w:type="dxa"/>
           <w:tcBorders>
             <w:right w:val="single" w:sz="4" w:space="0" w:color="000000"/>
           </w:tcBorders>
@@ -2967,7 +2882,7 @@
       </w:tc>
       <w:tc>
         <w:tcPr>
-          <w:tcW w:w="1561" w:type="dxa"/>
+          <w:tcW w:w="1562" w:type="dxa"/>
           <w:tcBorders>
             <w:top w:val="single" w:sz="4" w:space="0" w:color="000000"/>
             <w:left w:val="single" w:sz="4" w:space="0" w:color="000000"/>
@@ -3235,7 +3150,7 @@
   <w:docDefaults>
     <w:rPrDefault>
       <w:rPr>
-        <w:rFonts w:ascii="Calibri" w:hAnsi="Calibri" w:eastAsia="新細明體" w:cs="" w:asciiTheme="minorHAnsi" w:cstheme="minorBidi" w:eastAsiaTheme="minorEastAsia" w:hAnsiTheme="minorHAnsi"/>
+        <w:rFonts w:ascii="Calibri" w:hAnsi="Calibri" w:eastAsia="" w:cs="" w:asciiTheme="minorHAnsi" w:cstheme="minorBidi" w:eastAsiaTheme="minorEastAsia" w:hAnsiTheme="minorHAnsi"/>
         <w:kern w:val="2"/>
         <w:sz w:val="24"/>
         <w:szCs w:val="22"/>
@@ -3632,12 +3547,13 @@
     <w:rsid w:val="00800249"/>
     <w:pPr>
       <w:widowControl w:val="false"/>
+      <w:suppressAutoHyphens w:val="true"/>
       <w:bidi w:val="0"/>
       <w:spacing w:before="0" w:after="0"/>
       <w:jc w:val="left"/>
     </w:pPr>
     <w:rPr>
-      <w:rFonts w:ascii="Calibri" w:hAnsi="Calibri" w:eastAsia="新細明體" w:cs="" w:asciiTheme="minorHAnsi" w:cstheme="minorBidi" w:eastAsiaTheme="minorEastAsia" w:hAnsiTheme="minorHAnsi"/>
+      <w:rFonts w:ascii="Calibri" w:hAnsi="Calibri" w:eastAsia="" w:cs="" w:asciiTheme="minorHAnsi" w:cstheme="minorBidi" w:eastAsiaTheme="minorEastAsia" w:hAnsiTheme="minorHAnsi"/>
       <w:color w:val="auto"/>
       <w:kern w:val="2"/>
       <w:sz w:val="24"/>
@@ -3686,7 +3602,7 @@
     <w:qFormat/>
     <w:rsid w:val="00e82716"/>
     <w:rPr>
-      <w:rFonts w:ascii="Cambria" w:hAnsi="Cambria" w:eastAsia="新細明體" w:cs="" w:asciiTheme="majorHAnsi" w:cstheme="majorBidi" w:eastAsiaTheme="majorEastAsia" w:hAnsiTheme="majorHAnsi"/>
+      <w:rFonts w:ascii="Cambria" w:hAnsi="Cambria" w:eastAsia="" w:cs="" w:asciiTheme="majorHAnsi" w:cstheme="majorBidi" w:eastAsiaTheme="majorEastAsia" w:hAnsiTheme="majorHAnsi"/>
       <w:sz w:val="18"/>
       <w:szCs w:val="18"/>
     </w:rPr>
@@ -3807,7 +3723,7 @@
     <w:rsid w:val="00e82716"/>
     <w:pPr/>
     <w:rPr>
-      <w:rFonts w:ascii="Cambria" w:hAnsi="Cambria" w:eastAsia="新細明體" w:cs="" w:asciiTheme="majorHAnsi" w:cstheme="majorBidi" w:eastAsiaTheme="majorEastAsia" w:hAnsiTheme="majorHAnsi"/>
+      <w:rFonts w:ascii="Cambria" w:hAnsi="Cambria" w:eastAsia="" w:cs="" w:asciiTheme="majorHAnsi" w:cstheme="majorBidi" w:eastAsiaTheme="majorEastAsia" w:hAnsiTheme="majorHAnsi"/>
       <w:sz w:val="18"/>
       <w:szCs w:val="18"/>
     </w:rPr>

</xml_diff>